<commit_message>
Added documentation for project to documents. User guide edited. Finished first version of bachelors thesis.
Signed-off-by: matyapav <matyapav@fel.cvut.cz>
</commit_message>
<xml_diff>
--- a/documents_matyas/UserGuide.docx
+++ b/documents_matyas/UserGuide.docx
@@ -1051,6 +1051,259 @@
         <w:t>'</w:t>
       </w:r>
     </w:p>
+    <w:p/>
+    <w:p>
+      <w:r>
+        <w:t xml:space="preserve">Uvnitř frameworku se využívá knihovna GSON, kterou je také třeba přidat do výše zmíněných závislostí. </w:t>
+      </w:r>
+    </w:p>
+    <w:p>
+      <w:pPr>
+        <w:pStyle w:val="FormtovanvHTML"/>
+        <w:pBdr>
+          <w:top w:val="single" w:sz="4" w:space="1" w:color="auto"/>
+          <w:left w:val="single" w:sz="4" w:space="4" w:color="auto"/>
+          <w:bottom w:val="single" w:sz="4" w:space="1" w:color="auto"/>
+          <w:right w:val="single" w:sz="4" w:space="4" w:color="auto"/>
+        </w:pBdr>
+        <w:shd w:val="clear" w:color="auto" w:fill="FFFFFF"/>
+        <w:rPr>
+          <w:color w:val="000000"/>
+        </w:rPr>
+      </w:pPr>
+      <w:r>
+        <w:rPr>
+          <w:color w:val="000000"/>
+          <w:shd w:val="clear" w:color="auto" w:fill="E4E4FF"/>
+        </w:rPr>
+        <w:t>dependencies</w:t>
+      </w:r>
+      <w:r>
+        <w:rPr>
+          <w:color w:val="000000"/>
+        </w:rPr>
+        <w:t xml:space="preserve"> {</w:t>
+      </w:r>
+      <w:r>
+        <w:rPr>
+          <w:color w:val="000000"/>
+        </w:rPr>
+        <w:br/>
+        <w:t xml:space="preserve">    compile fileTree(</w:t>
+      </w:r>
+      <w:r>
+        <w:rPr>
+          <w:color w:val="008000"/>
+        </w:rPr>
+        <w:t>include</w:t>
+      </w:r>
+      <w:r>
+        <w:rPr>
+          <w:color w:val="000000"/>
+        </w:rPr>
+        <w:t>: [</w:t>
+      </w:r>
+      <w:r>
+        <w:rPr>
+          <w:b/>
+          <w:bCs/>
+          <w:color w:val="008000"/>
+        </w:rPr>
+        <w:t>'*.jar'</w:t>
+      </w:r>
+      <w:r>
+        <w:rPr>
+          <w:color w:val="000000"/>
+        </w:rPr>
+        <w:t xml:space="preserve">, </w:t>
+      </w:r>
+      <w:r>
+        <w:rPr>
+          <w:b/>
+          <w:bCs/>
+          <w:color w:val="008000"/>
+        </w:rPr>
+        <w:t>'*.aar'</w:t>
+      </w:r>
+      <w:r>
+        <w:rPr>
+          <w:color w:val="000000"/>
+        </w:rPr>
+        <w:t xml:space="preserve">], </w:t>
+      </w:r>
+      <w:r>
+        <w:rPr>
+          <w:color w:val="008000"/>
+        </w:rPr>
+        <w:t>dir</w:t>
+      </w:r>
+      <w:r>
+        <w:rPr>
+          <w:color w:val="000000"/>
+        </w:rPr>
+        <w:t xml:space="preserve">: </w:t>
+      </w:r>
+      <w:r>
+        <w:rPr>
+          <w:b/>
+          <w:bCs/>
+          <w:color w:val="008000"/>
+        </w:rPr>
+        <w:t>'libs'</w:t>
+      </w:r>
+      <w:r>
+        <w:rPr>
+          <w:color w:val="000000"/>
+        </w:rPr>
+        <w:t>)</w:t>
+      </w:r>
+    </w:p>
+    <w:p>
+      <w:pPr>
+        <w:pStyle w:val="FormtovanvHTML"/>
+        <w:pBdr>
+          <w:top w:val="single" w:sz="4" w:space="1" w:color="auto"/>
+          <w:left w:val="single" w:sz="4" w:space="4" w:color="auto"/>
+          <w:bottom w:val="single" w:sz="4" w:space="1" w:color="auto"/>
+          <w:right w:val="single" w:sz="4" w:space="4" w:color="auto"/>
+        </w:pBdr>
+        <w:shd w:val="clear" w:color="auto" w:fill="FFFFFF"/>
+        <w:rPr>
+          <w:color w:val="000000"/>
+        </w:rPr>
+      </w:pPr>
+      <w:r>
+        <w:rPr>
+          <w:color w:val="000000"/>
+        </w:rPr>
+        <w:tab/>
+        <w:t xml:space="preserve">… další závislosti </w:t>
+      </w:r>
+      <w:r>
+        <w:rPr>
+          <w:b/>
+          <w:bCs/>
+          <w:color w:val="008000"/>
+        </w:rPr>
+        <w:br/>
+        <w:t xml:space="preserve">    </w:t>
+      </w:r>
+      <w:r>
+        <w:rPr>
+          <w:b/>
+          <w:color w:val="FF0000"/>
+        </w:rPr>
+        <w:t xml:space="preserve">compile </w:t>
+      </w:r>
+      <w:r>
+        <w:rPr>
+          <w:b/>
+          <w:bCs/>
+          <w:color w:val="FF0000"/>
+        </w:rPr>
+        <w:t>'</w:t>
+      </w:r>
+      <w:r>
+        <w:rPr>
+          <w:b/>
+          <w:bCs/>
+          <w:color w:val="FF0000"/>
+        </w:rPr>
+        <w:t>com.google.code.gson:gson:1.7.2</w:t>
+      </w:r>
+      <w:r>
+        <w:rPr>
+          <w:b/>
+          <w:bCs/>
+          <w:color w:val="FF0000"/>
+        </w:rPr>
+        <w:t>'</w:t>
+      </w:r>
+      <w:r>
+        <w:rPr>
+          <w:color w:val="FF0000"/>
+        </w:rPr>
+        <w:br/>
+      </w:r>
+      <w:r>
+        <w:rPr>
+          <w:color w:val="000000"/>
+        </w:rPr>
+        <w:t>}</w:t>
+      </w:r>
+    </w:p>
+    <w:p/>
+    <w:p>
+      <w:r>
+        <w:t xml:space="preserve">Jelikož bude aplikace kontaktovat server, je nutné povolit aplikaci přístup k internetu v Android manifestu pomocí </w:t>
+      </w:r>
+    </w:p>
+    <w:p>
+      <w:pPr>
+        <w:pStyle w:val="FormtovanvHTML"/>
+        <w:pBdr>
+          <w:top w:val="single" w:sz="4" w:space="1" w:color="auto"/>
+          <w:left w:val="single" w:sz="4" w:space="4" w:color="auto"/>
+          <w:bottom w:val="single" w:sz="4" w:space="1" w:color="auto"/>
+          <w:right w:val="single" w:sz="4" w:space="4" w:color="auto"/>
+        </w:pBdr>
+        <w:shd w:val="clear" w:color="auto" w:fill="FFFFFF"/>
+        <w:rPr>
+          <w:b/>
+          <w:bCs/>
+          <w:color w:val="FF0000"/>
+          <w:lang w:val="en-GB"/>
+        </w:rPr>
+      </w:pPr>
+      <w:r>
+        <w:rPr>
+          <w:color w:val="000000"/>
+          <w:shd w:val="clear" w:color="auto" w:fill="E4E4FF"/>
+        </w:rPr>
+        <w:t>&lt;uses-permission android:name=</w:t>
+      </w:r>
+      <w:r>
+        <w:rPr>
+          <w:color w:val="000000"/>
+          <w:shd w:val="clear" w:color="auto" w:fill="E4E4FF"/>
+          <w:lang w:val="en-GB"/>
+        </w:rPr>
+        <w:t>”</w:t>
+      </w:r>
+      <w:r>
+        <w:rPr>
+          <w:color w:val="000000"/>
+          <w:shd w:val="clear" w:color="auto" w:fill="E4E4FF"/>
+        </w:rPr>
+        <w:t>android.permission.INTERNET</w:t>
+      </w:r>
+      <w:r>
+        <w:rPr>
+          <w:color w:val="000000"/>
+          <w:shd w:val="clear" w:color="auto" w:fill="E4E4FF"/>
+          <w:lang w:val="en-GB"/>
+        </w:rPr>
+        <w:t>” /&gt;</w:t>
+      </w:r>
+    </w:p>
+    <w:p>
+      <w:pPr>
+        <w:pStyle w:val="FormtovanvHTML"/>
+        <w:shd w:val="clear" w:color="auto" w:fill="FFFFFF"/>
+        <w:rPr>
+          <w:color w:val="000000"/>
+        </w:rPr>
+      </w:pPr>
+    </w:p>
+    <w:p>
+      <w:pPr>
+        <w:pStyle w:val="FormtovanvHTML"/>
+        <w:shd w:val="clear" w:color="auto" w:fill="FFFFFF"/>
+        <w:rPr>
+          <w:color w:val="000000"/>
+        </w:rPr>
+      </w:pPr>
+    </w:p>
     <w:p>
       <w:r>
         <w:t xml:space="preserve">Nyní stačí provést gradle build přes </w:t>
@@ -1176,6 +1429,7 @@
           <w:noProof/>
           <w:lang w:eastAsia="cs-CZ"/>
         </w:rPr>
+        <w:lastRenderedPageBreak/>
         <w:drawing>
           <wp:inline distT="0" distB="0" distL="0" distR="0">
             <wp:extent cx="5760720" cy="2773680"/>
@@ -1239,6 +1493,8 @@
         </w:rPr>
         <w:t>Obrázek č. 2 – Import DLL knihovny přes Reference Managera ve VS 2015</w:t>
       </w:r>
+      <w:bookmarkStart w:id="0" w:name="_GoBack"/>
+      <w:bookmarkEnd w:id="0"/>
     </w:p>
     <w:p>
       <w:r>
@@ -1299,7 +1555,6 @@
         <w:pStyle w:val="Nadpis3"/>
       </w:pPr>
       <w:r>
-        <w:lastRenderedPageBreak/>
         <w:t xml:space="preserve">Nutné předpoklady </w:t>
       </w:r>
     </w:p>
@@ -1592,6 +1847,7 @@
           <w:szCs w:val="19"/>
           <w:highlight w:val="white"/>
         </w:rPr>
+        <w:lastRenderedPageBreak/>
         <w:t>&lt;</w:t>
       </w:r>
       <w:r>
@@ -3807,7 +4063,6 @@
           <w:szCs w:val="19"/>
           <w:highlight w:val="white"/>
         </w:rPr>
-        <w:lastRenderedPageBreak/>
         <w:t xml:space="preserve">        &lt;</w:t>
       </w:r>
       <w:r>
@@ -4502,6 +4757,7 @@
         </w:numPr>
       </w:pPr>
       <w:r>
+        <w:lastRenderedPageBreak/>
         <w:t>Některé zdroje mají omezený přístup z hlediska bezpečnosti, tedy pouze někteří uživatelé mohou data ze zdroje získat – k tomuto účelu slouží uzel &lt;</w:t>
       </w:r>
       <w:r>
@@ -4694,11 +4950,7 @@
     </w:p>
     <w:p>
       <w:r>
-        <w:t xml:space="preserve">Hlavní správu zajišťuje v případě AFAndroid třída AFAndroid a v případě AFWinPhone třída AFWinPhone. Jedná se o singletonové třídy, které slouží k vytváření komponent. Tyto třídy také drží již vytvořené komponenty a je tak možné je odtud získat v jakékoliv části programu pomocí </w:t>
-      </w:r>
-      <w:r>
-        <w:lastRenderedPageBreak/>
-        <w:t>identifikátorů, které si vývojář při tvorbě komponenty určí. Ukážeme si jejich použití při tvorbě obou druhů komponent – formuláře i listu.</w:t>
+        <w:t>Hlavní správu zajišťuje v případě AFAndroid třída AFAndroid a v případě AFWinPhone třída AFWinPhone. Jedná se o singletonové třídy, které slouží k vytváření komponent. Tyto třídy také drží již vytvořené komponenty a je tak možné je odtud získat v jakékoliv části programu pomocí identifikátorů, které si vývojář při tvorbě komponenty určí. Ukážeme si jejich použití při tvorbě obou druhů komponent – formuláře i listu.</w:t>
       </w:r>
     </w:p>
     <w:p>
@@ -4908,6 +5160,7 @@
           <w:b/>
           <w:color w:val="FF0000"/>
         </w:rPr>
+        <w:lastRenderedPageBreak/>
         <w:t>InputStream je na jedno použití! Pokud vytváříme více komponent, respektive více builderů, je třeba vždy vytvořit nový InputStream.</w:t>
       </w:r>
     </w:p>
@@ -5309,6 +5562,7 @@
         <w:rPr>
           <w:i/>
         </w:rPr>
+        <w:lastRenderedPageBreak/>
         <w:t>Obrázek č. 5 – Tvorba fomuláře v AFWinPhone</w:t>
       </w:r>
     </w:p>
@@ -5462,7 +5716,6 @@
         <w:rPr>
           <w:i/>
         </w:rPr>
-        <w:lastRenderedPageBreak/>
         <w:t>Obrázek č. 6 – Tvorba listu v AFWinPhone</w:t>
       </w:r>
     </w:p>
@@ -5564,6 +5817,7 @@
         <w:pStyle w:val="Nadpis4"/>
       </w:pPr>
       <w:r>
+        <w:lastRenderedPageBreak/>
         <w:t>Problém</w:t>
       </w:r>
       <w:r>
@@ -5664,11 +5918,7 @@
         <w:t xml:space="preserve">V AFAndroid k tomuto účelu vznikla v DefaultSkin metoda getTopLayoutParams(), která určuje layout </w:t>
       </w:r>
       <w:r>
-        <w:t xml:space="preserve">nejvyšší (obalující) vrstvy komponenty. V základu je tento layout nastaven na WRAP_CONTENT, pro </w:t>
-      </w:r>
-      <w:r>
-        <w:lastRenderedPageBreak/>
-        <w:t xml:space="preserve">šířku i výšku obalující vrstvy. Tedy obaluje pouze to, co v komponentě je a proto se i barva pozadí položky v listu vztáhne jen k oblasti, ve které se vyskytuje nějaký text. </w:t>
+        <w:t xml:space="preserve">nejvyšší (obalující) vrstvy komponenty. V základu je tento layout nastaven na WRAP_CONTENT, pro šířku i výšku obalující vrstvy. Tedy obaluje pouze to, co v komponentě je a proto se i barva pozadí položky v listu vztáhne jen k oblasti, ve které se vyskytuje nějaký text. </w:t>
       </w:r>
     </w:p>
     <w:p>
@@ -6217,6 +6467,7 @@
         <w:jc w:val="center"/>
       </w:pPr>
       <w:r>
+        <w:lastRenderedPageBreak/>
         <w:pict>
           <v:shapetype id="_x0000_t75" coordsize="21600,21600" o:spt="75" o:preferrelative="t" path="m@4@5l@4@11@9@11@9@5xe" filled="f" stroked="f">
             <v:stroke joinstyle="miter"/>
@@ -6322,7 +6573,6 @@
         <w:pStyle w:val="Nadpis4"/>
       </w:pPr>
       <w:r>
-        <w:lastRenderedPageBreak/>
         <w:t>Windows phone</w:t>
       </w:r>
     </w:p>
@@ -6429,8 +6679,6 @@
       <w:r>
         <w:t>možné</w:t>
       </w:r>
-      <w:bookmarkStart w:id="0" w:name="_GoBack"/>
-      <w:bookmarkEnd w:id="0"/>
       <w:r>
         <w:t xml:space="preserve"> specifikovat jeho původ. En-US tedy specifikuj</w:t>
       </w:r>
@@ -6511,6 +6759,7 @@
           <w:noProof/>
           <w:lang w:eastAsia="cs-CZ"/>
         </w:rPr>
+        <w:lastRenderedPageBreak/>
         <w:drawing>
           <wp:inline distT="0" distB="0" distL="0" distR="0">
             <wp:extent cx="1914525" cy="1990725"/>
@@ -6623,9 +6872,9 @@
         </w:rPr>
         <w:drawing>
           <wp:inline distT="0" distB="0" distL="0" distR="0">
-            <wp:extent cx="5638800" cy="1209675"/>
-            <wp:effectExtent l="0" t="0" r="0" b="9525"/>
-            <wp:docPr id="16" name="Obrázek 16"/>
+            <wp:extent cx="5695950" cy="857250"/>
+            <wp:effectExtent l="0" t="0" r="0" b="0"/>
+            <wp:docPr id="15" name="Obrázek 15"/>
             <wp:cNvGraphicFramePr>
               <a:graphicFrameLocks xmlns:a="http://schemas.openxmlformats.org/drawingml/2006/main" noChangeAspect="1"/>
             </wp:cNvGraphicFramePr>
@@ -6633,7 +6882,7 @@
               <a:graphicData uri="http://schemas.openxmlformats.org/drawingml/2006/picture">
                 <pic:pic xmlns:pic="http://schemas.openxmlformats.org/drawingml/2006/picture">
                   <pic:nvPicPr>
-                    <pic:cNvPr id="0" name="Picture 5"/>
+                    <pic:cNvPr id="0" name="Picture 2"/>
                     <pic:cNvPicPr>
                       <a:picLocks noChangeAspect="1" noChangeArrowheads="1"/>
                     </pic:cNvPicPr>
@@ -6654,7 +6903,7 @@
                   <pic:spPr bwMode="auto">
                     <a:xfrm>
                       <a:off x="0" y="0"/>
-                      <a:ext cx="5638800" cy="1209675"/>
+                      <a:ext cx="5695950" cy="857250"/>
                     </a:xfrm>
                     <a:prstGeom prst="rect">
                       <a:avLst/>
@@ -6692,7 +6941,6 @@
         <w:pStyle w:val="Nadpis2"/>
       </w:pPr>
       <w:r>
-        <w:lastRenderedPageBreak/>
         <w:t>Práce s komponentou</w:t>
       </w:r>
     </w:p>
@@ -7003,6 +7251,7 @@
         <w:pStyle w:val="Nadpis3"/>
       </w:pPr>
       <w:r>
+        <w:lastRenderedPageBreak/>
         <w:t>Odeslání formuláře na server</w:t>
       </w:r>
     </w:p>
@@ -7156,7 +7405,6 @@
           <w:noProof/>
           <w:lang w:eastAsia="cs-CZ"/>
         </w:rPr>
-        <w:lastRenderedPageBreak/>
         <w:drawing>
           <wp:inline distT="0" distB="0" distL="0" distR="0">
             <wp:extent cx="5753100" cy="2034540"/>
@@ -7364,6 +7612,7 @@
         <w:pStyle w:val="Nadpis3"/>
       </w:pPr>
       <w:r>
+        <w:lastRenderedPageBreak/>
         <w:t>Propojení formuláře a listu</w:t>
       </w:r>
     </w:p>
@@ -7521,7 +7770,6 @@
           <w:noProof/>
           <w:lang w:eastAsia="cs-CZ"/>
         </w:rPr>
-        <w:lastRenderedPageBreak/>
         <w:drawing>
           <wp:inline distT="0" distB="0" distL="0" distR="0">
             <wp:extent cx="5762625" cy="1276350"/>
@@ -7705,6 +7953,7 @@
           <w:noProof/>
           <w:lang w:eastAsia="cs-CZ"/>
         </w:rPr>
+        <w:lastRenderedPageBreak/>
         <w:drawing>
           <wp:inline distT="0" distB="0" distL="0" distR="0">
             <wp:extent cx="4019550" cy="990600"/>
@@ -10276,6 +10525,7 @@
   </w:compat>
   <w:rsids>
     <w:rsidRoot w:val="0068481A"/>
+    <w:rsid w:val="001F2435"/>
     <w:rsid w:val="0027419F"/>
     <w:rsid w:val="003B3EF0"/>
     <w:rsid w:val="005933A9"/>
@@ -11040,7 +11290,7 @@
 </file>
 
 <file path=customXml/itemProps2.xml><?xml version="1.0" encoding="utf-8"?>
-<ds:datastoreItem xmlns:ds="http://schemas.openxmlformats.org/officeDocument/2006/customXml" ds:itemID="{D1B6F151-DB4C-4BD4-937D-1AAAC93252A6}">
+<ds:datastoreItem xmlns:ds="http://schemas.openxmlformats.org/officeDocument/2006/customXml" ds:itemID="{6339410F-2946-4099-8F0D-5C3FB6CBB19D}">
   <ds:schemaRefs>
     <ds:schemaRef ds:uri="http://schemas.openxmlformats.org/officeDocument/2006/bibliography"/>
   </ds:schemaRefs>

</xml_diff>